<commit_message>
Lab10 changes made in lab
Made minor changes to make BTree for order 5 work
Zip file to submit made
</commit_message>
<xml_diff>
--- a/Lab10/Lab10Report.docx
+++ b/Lab10/Lab10Report.docx
@@ -295,19 +295,67 @@
     <w:p/>
     <w:p>
       <w:r>
+        <w:t xml:space="preserve">     </w:t>
+      </w:r>
+      <w:r>
         <w:t>The chart shows how many pointers were followed to either find the node with</w:t>
       </w:r>
       <w:r>
-        <w:t xml:space="preserve"> the key or add a key to a node when adding 50 keys and then finding the same 50 keys.</w:t>
-      </w:r>
-      <w:r>
         <w:t xml:space="preserve"> </w:t>
       </w:r>
       <w:r>
-        <w:t>Clearly finding the key looks more intensive for following pointers t</w:t>
-      </w:r>
-      <w:r>
-        <w:t>han adding does. This is because when adding there aren’t as many pointers already in the tree as opposed to when searching for an item. Now as for degree 3 through degree 5. The consistency of the numbers increases as the degree increases and there will be less searches through the tree for items.</w:t>
+        <w:t>a</w:t>
+      </w:r>
+      <w:r>
+        <w:t xml:space="preserve"> key or add a key to a node</w:t>
+      </w:r>
+      <w:r>
+        <w:t>. The code adds</w:t>
+      </w:r>
+      <w:r>
+        <w:t xml:space="preserve"> 50 keys and then </w:t>
+      </w:r>
+      <w:r>
+        <w:t>finds</w:t>
+      </w:r>
+      <w:r>
+        <w:t xml:space="preserve"> the same 50 keys.</w:t>
+      </w:r>
+      <w:r>
+        <w:t xml:space="preserve"> </w:t>
+      </w:r>
+      <w:r>
+        <w:t>From the table, c</w:t>
+      </w:r>
+      <w:r>
+        <w:t xml:space="preserve">learly finding </w:t>
+      </w:r>
+      <w:r>
+        <w:t>a</w:t>
+      </w:r>
+      <w:r>
+        <w:t xml:space="preserve"> key </w:t>
+      </w:r>
+      <w:r>
+        <w:t xml:space="preserve">requires the code to follow more pointers </w:t>
+      </w:r>
+      <w:r>
+        <w:t>t</w:t>
+      </w:r>
+      <w:r>
+        <w:t xml:space="preserve">han </w:t>
+      </w:r>
+      <w:r>
+        <w:t>while adding</w:t>
+      </w:r>
+      <w:r>
+        <w:t>. This is because when adding there aren’t as many pointers already in the tree as opposed to when searching for an item. Now as for degree 3 through degree 5</w:t>
+      </w:r>
+      <w:r>
+        <w:t>, t</w:t>
+      </w:r>
+      <w:r>
+        <w:t>he consistency of the numbers increases as the degree increases and there will be less searches through the tree for items.</w:t>
       </w:r>
     </w:p>
     <w:p/>
@@ -350,7 +398,13 @@
     </w:p>
     <w:p>
       <w:r>
-        <w:t xml:space="preserve">     I think the results of task 3 were what they were, because of the way BTrees are. The degree determines more-or-less the height of the tree. In that if 50 items are added to a tree of degree 3, there will be more levels then if they were added to a tree of degree 5. Having a higher degree shortens the amount of levels the program has to descend through to find/ add the value. The find counter has the same amount every time because the same amount of numbers are being added every time so the tree should have to follow the same number of pointers every time, which is shown. The higher degrees also seem to be more consistent with finding the items that are being looked for. A good question to ask would be, what degree would have highest consistency while still remaining practical in the sense of using a B-tree as a data structure.</w:t>
+        <w:t xml:space="preserve">     I think the results of task 3 were what they were, because of the way BTrees are. The degree determines more-or-less the height of the tree. In that if 50 items are added to a tree of degree 3, there will be more levels th</w:t>
+      </w:r>
+      <w:r>
+        <w:t>a</w:t>
+      </w:r>
+      <w:r>
+        <w:t>n if they were added to a tree of degree 5. Having a higher degree shortens the amount of levels the program has to descend through to find/ add the value. The find counter has the same amount every time because the same amount of numbers are being added every time so the tree should have to follow the same number of pointers every time, which is shown. The higher degrees also seem to be more consistent with finding the items that are being looked for. A good question to ask would be, what degree would have highest consistency while still remaining practical in the sense of using a B-tree as a data structure.</w:t>
       </w:r>
     </w:p>
     <w:p/>
@@ -549,10 +603,11 @@
       <w:r>
         <w:t>Kyle O’Connor is responsible for the Lab Report</w:t>
       </w:r>
+    </w:p>
+    <w:p>
       <w:bookmarkStart w:id="0" w:name="_GoBack"/>
       <w:bookmarkEnd w:id="0"/>
     </w:p>
-    <w:p/>
     <w:sectPr>
       <w:pgSz w:w="12240" w:h="15840"/>
       <w:pgMar w:top="1440" w:right="1440" w:bottom="1440" w:left="1440" w:header="720" w:footer="720" w:gutter="0"/>

</xml_diff>